<commit_message>
updated texts. Added some todo tasks
</commit_message>
<xml_diff>
--- a/Text/отчет_НИР_3_семестр_2023.docx
+++ b/Text/отчет_НИР_3_семестр_2023.docx
@@ -65,11 +65,19 @@
       <w:pPr>
         <w:jc w:val="center"/>
       </w:pPr>
+      <w:commentRangeStart w:id="2"/>
       <w:r>
         <w:rPr>
           <w:u w:val="single"/>
         </w:rPr>
         <w:t xml:space="preserve">                      </w:t>
+      </w:r>
+      <w:commentRangeEnd w:id="2"/>
+      <w:r>
+        <w:rPr>
+          <w:rStyle w:val="CommentReference"/>
+        </w:rPr>
+        <w:commentReference w:id="2"/>
       </w:r>
       <w:r>
         <w:rPr>
@@ -99,10 +107,21 @@
         </w:numPr>
       </w:pPr>
       <w:r>
+        <w:rPr>
+          <w:b/>
+          <w:bCs/>
+        </w:rPr>
         <w:t>Магистерская программа</w:t>
       </w:r>
       <w:r>
-        <w:t>: Цифровые технологии и искусственный интеллект в финансах и бизнес-аналитике</w:t>
+        <w:rPr>
+          <w:b/>
+          <w:bCs/>
+        </w:rPr>
+        <w:t>:</w:t>
+      </w:r>
+      <w:r>
+        <w:t xml:space="preserve"> Цифровые технологии и искусственный интеллект в финансах и бизнес-аналитике</w:t>
       </w:r>
     </w:p>
     <w:p>
@@ -114,10 +133,21 @@
         </w:numPr>
       </w:pPr>
       <w:r>
+        <w:rPr>
+          <w:b/>
+          <w:bCs/>
+        </w:rPr>
         <w:t>Тема диссертации</w:t>
       </w:r>
       <w:r>
-        <w:t xml:space="preserve">: </w:t>
+        <w:rPr>
+          <w:b/>
+          <w:bCs/>
+        </w:rPr>
+        <w:t>:</w:t>
+      </w:r>
+      <w:r>
+        <w:t xml:space="preserve"> </w:t>
       </w:r>
       <w:r>
         <w:t>Исследовние статистических алгоритмов и нейронных сетей на применимость для прогнозирования финансовых временных рядов</w:t>
@@ -132,19 +162,31 @@
         </w:numPr>
       </w:pPr>
       <w:r>
+        <w:rPr>
+          <w:b/>
+          <w:bCs/>
+        </w:rPr>
         <w:t>Научный руководитель</w:t>
       </w:r>
       <w:r>
+        <w:rPr>
+          <w:b/>
+          <w:bCs/>
+        </w:rPr>
         <w:t>:</w:t>
       </w:r>
       <w:r>
         <w:t xml:space="preserve"> </w:t>
       </w:r>
-      <w:bookmarkStart w:id="2" w:name="_Hlk153834290"/>
-      <w:r>
+      <w:bookmarkStart w:id="3" w:name="_Hlk153834290"/>
+      <w:r>
+        <w:rPr>
+          <w:i/>
+          <w:iCs/>
+        </w:rPr>
         <w:t>Макушев Василий Леонидович</w:t>
       </w:r>
-      <w:bookmarkEnd w:id="2"/>
+      <w:bookmarkEnd w:id="3"/>
     </w:p>
     <w:p>
       <w:pPr>
@@ -153,11 +195,12 @@
           <w:ilvl w:val="0"/>
           <w:numId w:val="1"/>
         </w:numPr>
-        <w:rPr>
+      </w:pPr>
+      <w:r>
+        <w:rPr>
+          <w:b/>
           <w:bCs/>
         </w:rPr>
-      </w:pPr>
-      <w:r>
         <w:t>Цель и задачи диссертации, ожидаемый результат и его новизна</w:t>
       </w:r>
       <w:r>
@@ -168,6 +211,311 @@
           <w:bCs/>
         </w:rPr>
         <w:t>Целью работы в рамках производственной практики является продолжить изучение методов прогнозирования временных рядов, а также способов применения в этой области нейронных сетей и границ их применимости.</w:t>
+      </w:r>
+      <w:r>
+        <w:rPr>
+          <w:bCs/>
+        </w:rPr>
+        <w:br/>
+      </w:r>
+      <w:r>
+        <w:rPr>
+          <w:i/>
+          <w:iCs/>
+        </w:rPr>
+        <w:t>Задачи</w:t>
+      </w:r>
+    </w:p>
+    <w:p>
+      <w:pPr>
+        <w:pStyle w:val="NormalWeb"/>
+        <w:numPr>
+          <w:ilvl w:val="0"/>
+          <w:numId w:val="3"/>
+        </w:numPr>
+        <w:spacing w:before="0" w:beforeAutospacing="0" w:after="0" w:afterAutospacing="0" w:line="360" w:lineRule="auto"/>
+        <w:jc w:val="both"/>
+        <w:textAlignment w:val="baseline"/>
+        <w:rPr>
+          <w:rFonts w:asciiTheme="minorHAnsi" w:hAnsiTheme="minorHAnsi" w:cstheme="minorHAnsi"/>
+          <w:color w:val="000000"/>
+          <w:sz w:val="22"/>
+          <w:szCs w:val="22"/>
+        </w:rPr>
+      </w:pPr>
+      <w:commentRangeStart w:id="4"/>
+      <w:r>
+        <w:rPr>
+          <w:rFonts w:asciiTheme="minorHAnsi" w:hAnsiTheme="minorHAnsi" w:cstheme="minorHAnsi"/>
+          <w:color w:val="000000"/>
+          <w:sz w:val="22"/>
+          <w:szCs w:val="22"/>
+        </w:rPr>
+        <w:t>Изучить различные архитектуры нейронных сетей и методы их обучения;</w:t>
+      </w:r>
+    </w:p>
+    <w:p>
+      <w:pPr>
+        <w:pStyle w:val="NormalWeb"/>
+        <w:numPr>
+          <w:ilvl w:val="0"/>
+          <w:numId w:val="3"/>
+        </w:numPr>
+        <w:spacing w:before="0" w:beforeAutospacing="0" w:after="0" w:afterAutospacing="0" w:line="360" w:lineRule="auto"/>
+        <w:jc w:val="both"/>
+        <w:textAlignment w:val="baseline"/>
+        <w:rPr>
+          <w:rFonts w:asciiTheme="minorHAnsi" w:hAnsiTheme="minorHAnsi" w:cstheme="minorHAnsi"/>
+          <w:color w:val="000000"/>
+          <w:sz w:val="22"/>
+          <w:szCs w:val="22"/>
+        </w:rPr>
+      </w:pPr>
+      <w:r>
+        <w:rPr>
+          <w:rFonts w:asciiTheme="minorHAnsi" w:hAnsiTheme="minorHAnsi" w:cstheme="minorHAnsi"/>
+          <w:color w:val="000000"/>
+          <w:sz w:val="22"/>
+          <w:szCs w:val="22"/>
+        </w:rPr>
+        <w:t>Подготовить ряды исходных данных для прогнозирования;</w:t>
+      </w:r>
+    </w:p>
+    <w:p>
+      <w:pPr>
+        <w:pStyle w:val="NormalWeb"/>
+        <w:numPr>
+          <w:ilvl w:val="0"/>
+          <w:numId w:val="3"/>
+        </w:numPr>
+        <w:spacing w:before="0" w:beforeAutospacing="0" w:after="0" w:afterAutospacing="0" w:line="360" w:lineRule="auto"/>
+        <w:jc w:val="both"/>
+        <w:textAlignment w:val="baseline"/>
+        <w:rPr>
+          <w:rFonts w:asciiTheme="minorHAnsi" w:hAnsiTheme="minorHAnsi" w:cstheme="minorHAnsi"/>
+          <w:color w:val="000000"/>
+          <w:sz w:val="22"/>
+          <w:szCs w:val="22"/>
+        </w:rPr>
+      </w:pPr>
+      <w:r>
+        <w:rPr>
+          <w:rFonts w:asciiTheme="minorHAnsi" w:hAnsiTheme="minorHAnsi" w:cstheme="minorHAnsi"/>
+          <w:color w:val="000000"/>
+          <w:sz w:val="22"/>
+          <w:szCs w:val="22"/>
+        </w:rPr>
+        <w:t>Подобрать оптимальные параметры для различных архитектур нейронных сетей и методов обучения на основе анализа результатов экспериментов с использованием различных наборов данных;</w:t>
+      </w:r>
+    </w:p>
+    <w:p>
+      <w:pPr>
+        <w:pStyle w:val="NormalWeb"/>
+        <w:numPr>
+          <w:ilvl w:val="0"/>
+          <w:numId w:val="3"/>
+        </w:numPr>
+        <w:spacing w:before="0" w:beforeAutospacing="0" w:after="0" w:afterAutospacing="0" w:line="360" w:lineRule="auto"/>
+        <w:jc w:val="both"/>
+        <w:textAlignment w:val="baseline"/>
+        <w:rPr>
+          <w:rFonts w:asciiTheme="minorHAnsi" w:hAnsiTheme="minorHAnsi" w:cstheme="minorHAnsi"/>
+          <w:color w:val="000000"/>
+          <w:sz w:val="22"/>
+          <w:szCs w:val="22"/>
+        </w:rPr>
+      </w:pPr>
+      <w:r>
+        <w:rPr>
+          <w:rFonts w:asciiTheme="minorHAnsi" w:hAnsiTheme="minorHAnsi" w:cstheme="minorHAnsi"/>
+          <w:color w:val="000000"/>
+          <w:sz w:val="22"/>
+          <w:szCs w:val="22"/>
+        </w:rPr>
+        <w:t>Разработать и апробировать модель для прогнозирования различных временных рядов и оценить ее эффективность по сравнению с традиционными методами;</w:t>
+      </w:r>
+    </w:p>
+    <w:p>
+      <w:pPr>
+        <w:pStyle w:val="NormalWeb"/>
+        <w:numPr>
+          <w:ilvl w:val="0"/>
+          <w:numId w:val="3"/>
+        </w:numPr>
+        <w:spacing w:before="0" w:beforeAutospacing="0" w:after="0" w:afterAutospacing="0" w:line="360" w:lineRule="auto"/>
+        <w:jc w:val="both"/>
+        <w:textAlignment w:val="baseline"/>
+        <w:rPr>
+          <w:rFonts w:asciiTheme="minorHAnsi" w:hAnsiTheme="minorHAnsi" w:cstheme="minorHAnsi"/>
+          <w:color w:val="000000"/>
+          <w:sz w:val="22"/>
+          <w:szCs w:val="22"/>
+        </w:rPr>
+      </w:pPr>
+      <w:r>
+        <w:rPr>
+          <w:rFonts w:asciiTheme="minorHAnsi" w:hAnsiTheme="minorHAnsi" w:cstheme="minorHAnsi"/>
+          <w:color w:val="000000"/>
+          <w:sz w:val="22"/>
+          <w:szCs w:val="22"/>
+        </w:rPr>
+        <w:t>Сравнить эффективность разработанной модели и классических</w:t>
+      </w:r>
+      <w:r>
+        <w:rPr>
+          <w:rFonts w:asciiTheme="minorHAnsi" w:hAnsiTheme="minorHAnsi" w:cstheme="minorHAnsi"/>
+          <w:color w:val="000000" w:themeColor="text1"/>
+          <w:sz w:val="22"/>
+          <w:szCs w:val="22"/>
+        </w:rPr>
+        <w:t xml:space="preserve"> </w:t>
+      </w:r>
+      <w:r>
+        <w:rPr>
+          <w:rFonts w:asciiTheme="minorHAnsi" w:hAnsiTheme="minorHAnsi" w:cstheme="minorHAnsi"/>
+          <w:color w:val="000000"/>
+          <w:sz w:val="22"/>
+          <w:szCs w:val="22"/>
+        </w:rPr>
+        <w:t>методов прогнозирования временных рядов на основе различных критериев оценки качества прогноза.</w:t>
+      </w:r>
+    </w:p>
+    <w:p>
+      <w:pPr>
+        <w:pStyle w:val="NormalWeb"/>
+        <w:numPr>
+          <w:ilvl w:val="0"/>
+          <w:numId w:val="3"/>
+        </w:numPr>
+        <w:spacing w:before="0" w:beforeAutospacing="0" w:after="0" w:afterAutospacing="0" w:line="360" w:lineRule="auto"/>
+        <w:jc w:val="both"/>
+        <w:textAlignment w:val="baseline"/>
+        <w:rPr>
+          <w:rFonts w:asciiTheme="minorHAnsi" w:hAnsiTheme="minorHAnsi" w:cstheme="minorHAnsi"/>
+          <w:color w:val="000000"/>
+          <w:sz w:val="22"/>
+          <w:szCs w:val="22"/>
+        </w:rPr>
+      </w:pPr>
+      <w:r>
+        <w:rPr>
+          <w:rFonts w:asciiTheme="minorHAnsi" w:hAnsiTheme="minorHAnsi" w:cstheme="minorHAnsi"/>
+          <w:color w:val="000000"/>
+          <w:sz w:val="22"/>
+          <w:szCs w:val="22"/>
+        </w:rPr>
+        <w:t>Определить, от каких условий (частотность наблюдений, горизонт прогноза) зависит эффективность прогнозирования, найти границы эффективности модели, если она существует.</w:t>
+      </w:r>
+    </w:p>
+    <w:p>
+      <w:pPr>
+        <w:pStyle w:val="NormalWeb"/>
+        <w:numPr>
+          <w:ilvl w:val="0"/>
+          <w:numId w:val="3"/>
+        </w:numPr>
+        <w:spacing w:before="0" w:beforeAutospacing="0" w:after="0" w:afterAutospacing="0" w:line="360" w:lineRule="auto"/>
+        <w:jc w:val="both"/>
+        <w:textAlignment w:val="baseline"/>
+        <w:rPr>
+          <w:color w:val="000000"/>
+        </w:rPr>
+      </w:pPr>
+      <w:r>
+        <w:rPr>
+          <w:rFonts w:asciiTheme="minorHAnsi" w:hAnsiTheme="minorHAnsi" w:cstheme="minorHAnsi"/>
+          <w:color w:val="000000"/>
+          <w:sz w:val="22"/>
+          <w:szCs w:val="22"/>
+        </w:rPr>
+        <w:t>Сделать выводы о эффективности применения нейронных сетей для прогнозирования временных рядов и их эффективности, а также о возможных направлениях дальнейших исследований в области прогнозирования временных рядов</w:t>
+      </w:r>
+      <w:commentRangeEnd w:id="4"/>
+      <w:r>
+        <w:rPr>
+          <w:rStyle w:val="CommentReference"/>
+          <w:rFonts w:asciiTheme="minorHAnsi" w:eastAsiaTheme="minorEastAsia" w:hAnsiTheme="minorHAnsi" w:cstheme="minorBidi"/>
+        </w:rPr>
+        <w:commentReference w:id="4"/>
+      </w:r>
+      <w:r>
+        <w:rPr>
+          <w:rFonts w:asciiTheme="minorHAnsi" w:hAnsiTheme="minorHAnsi" w:cstheme="minorHAnsi"/>
+          <w:color w:val="000000"/>
+          <w:sz w:val="22"/>
+          <w:szCs w:val="22"/>
+        </w:rPr>
+        <w:br/>
+      </w:r>
+      <w:r>
+        <w:rPr>
+          <w:b/>
+          <w:bCs/>
+        </w:rPr>
+        <w:br/>
+      </w:r>
+      <w:r>
+        <w:rPr>
+          <w:i/>
+          <w:iCs/>
+          <w:color w:val="000000"/>
+        </w:rPr>
+        <w:t>Ожидаемый результат и его новизна:</w:t>
+      </w:r>
+    </w:p>
+    <w:p>
+      <w:pPr>
+        <w:pStyle w:val="NormalWeb"/>
+        <w:spacing w:before="0" w:beforeAutospacing="0" w:after="0" w:afterAutospacing="0" w:line="360" w:lineRule="auto"/>
+        <w:ind w:left="720"/>
+        <w:jc w:val="both"/>
+        <w:textAlignment w:val="baseline"/>
+        <w:rPr>
+          <w:color w:val="000000"/>
+        </w:rPr>
+      </w:pPr>
+      <w:commentRangeStart w:id="5"/>
+      <w:r>
+        <w:rPr>
+          <w:color w:val="000000"/>
+          <w:highlight w:val="yellow"/>
+        </w:rPr>
+        <w:t xml:space="preserve">Ожидаемым результатом является построение оптимальной модели прогнозирования финансовых временных рядов с применений нейросетей. Научная новизна работы заключается не в самом факте использования нейронных сетей в </w:t>
+      </w:r>
+      <w:r>
+        <w:rPr>
+          <w:color w:val="000000"/>
+          <w:highlight w:val="yellow"/>
+        </w:rPr>
+        <w:lastRenderedPageBreak/>
+        <w:t>экономике, а в том, что она предлагает новый подход к оценке их эффективности в задаче прогнозирования временных рядов в экономике</w:t>
+      </w:r>
+      <w:commentRangeEnd w:id="5"/>
+      <w:r>
+        <w:rPr>
+          <w:rStyle w:val="CommentReference"/>
+          <w:rFonts w:asciiTheme="minorHAnsi" w:eastAsiaTheme="minorEastAsia" w:hAnsiTheme="minorHAnsi" w:cstheme="minorBidi"/>
+        </w:rPr>
+        <w:commentReference w:id="5"/>
+      </w:r>
+      <w:r>
+        <w:rPr>
+          <w:color w:val="000000"/>
+          <w:highlight w:val="yellow"/>
+        </w:rPr>
+        <w:t>.</w:t>
+      </w:r>
+      <w:r>
+        <w:rPr>
+          <w:color w:val="000000"/>
+        </w:rPr>
+        <w:t xml:space="preserve"> </w:t>
+      </w:r>
+      <w:r>
+        <w:rPr>
+          <w:color w:val="000000"/>
+        </w:rPr>
+        <w:t>Проведённый анализ литературных источников позволил сделать вывод об отсутствии в настоящее время подобных наработок.</w:t>
       </w:r>
     </w:p>
     <w:p>
@@ -179,11 +527,41 @@
         </w:numPr>
       </w:pPr>
       <w:r>
-        <w:t>Задачи, реализованные в курсовой работе</w:t>
+        <w:rPr>
+          <w:b/>
+          <w:bCs/>
+        </w:rPr>
+        <w:t>Характеристика продвижения исследования в 3-м семестре</w:t>
       </w:r>
       <w:r>
         <w:br/>
-        <w:t>???</w:t>
+        <w:t>Доделаны модели нейронных сетей</w:t>
+      </w:r>
+      <w:r>
+        <w:br/>
+        <w:t>Проведено прогнозирование для одного из временных рядов на всех построенных моделей</w:t>
+      </w:r>
+      <w:r>
+        <w:br/>
+        <w:t>Подготовлены данные для разных частот (месяц, неделя, день, час, минута)</w:t>
+      </w:r>
+      <w:r>
+        <w:br/>
+        <w:t>Продолжено написание текста диссертации</w:t>
+      </w:r>
+      <w:r>
+        <w:br/>
+      </w:r>
+      <w:commentRangeStart w:id="6"/>
+      <w:r>
+        <w:t>В течении семестра был проведен анализ источников в периодических изданиях по исследуемой тематике. Было выявлено, что основным недостатком большинства представленных работ является отсутствие объяснения выбора соответствующей спецификации моделей, а также отсутствие объяснения подбора параметров моделей прогнозирования. Далее подготовленные к работе исходные данные проверялись на наличие автокорреляции и выбросов. Все ряды были проанализированы, выровнены, после чего на их основе были построены пробные модели прогноза, которые  настоящий момент дорабатываются и корректируются</w:t>
+      </w:r>
+      <w:commentRangeEnd w:id="6"/>
+      <w:r>
+        <w:rPr>
+          <w:rStyle w:val="CommentReference"/>
+        </w:rPr>
+        <w:commentReference w:id="6"/>
       </w:r>
     </w:p>
     <w:p>
@@ -195,23 +573,21 @@
         </w:numPr>
       </w:pPr>
       <w:r>
-        <w:t>Характеристика продвижения исследования в 3-м семестре</w:t>
+        <w:rPr>
+          <w:b/>
+          <w:bCs/>
+        </w:rPr>
+        <w:t xml:space="preserve">(если есть) Трудности, с которыми столкнулись в результате работы, предполагаемые пути </w:t>
       </w:r>
       <w:r>
         <w:br/>
-        <w:t>Доделаны модели нейронных сетей</w:t>
-      </w:r>
-      <w:r>
-        <w:br/>
-        <w:t>Проведено прогнозирование для одного из временных рядов на всех построенных моделей</w:t>
-      </w:r>
-      <w:r>
-        <w:br/>
-        <w:t>Подготовлены данные для разных частот (месяц, неделя, день, час, минута)</w:t>
-      </w:r>
-      <w:r>
-        <w:br/>
-        <w:t>Продолжено написание текста диссертации</w:t>
+        <w:t xml:space="preserve">Проблема с прогнозирование статистическими методами в связи с тем, что </w:t>
+      </w:r>
+      <w:r>
+        <w:t>AR и MA факторы зануляются, остаётся только линейный тренд</w:t>
+      </w:r>
+      <w:r>
+        <w:t>.</w:t>
       </w:r>
     </w:p>
     <w:p>
@@ -223,17 +599,24 @@
         </w:numPr>
       </w:pPr>
       <w:r>
-        <w:t xml:space="preserve">(если есть) Трудности, с которыми столкнулись в результате работы, предполагаемые пути </w:t>
+        <w:rPr>
+          <w:b/>
+          <w:bCs/>
+        </w:rPr>
+        <w:t>их преодоления.</w:t>
       </w:r>
       <w:r>
         <w:br/>
-        <w:t xml:space="preserve">Проблема с прогнозирование статистическими методами в связи с тем, что </w:t>
-      </w:r>
-      <w:r>
-        <w:t>AR и MA факторы зануляются, остаётся только линейный тренд</w:t>
-      </w:r>
-      <w:r>
-        <w:t>.</w:t>
+        <w:t>Подготовить детальный анализ каждого временного ряда и отразить это в диссертации. В том числе для статистических моделей нужно п</w:t>
+      </w:r>
+      <w:r>
+        <w:t>роверить каждый лаг на значимость, посчитать все статистики, выбрать оптимальную комбинацию.</w:t>
+      </w:r>
+      <w:r>
+        <w:br/>
+      </w:r>
+      <w:r>
+        <w:t>В процессе подготовки рядов наблюдения к работе было выявлено наличие нестационарностей в подобранных рядах данных и необходимость выравнивания рядов и различной их обработки, для того, чтобы их было возможно использовать в стандартных инструментах построения прогнозов.</w:t>
       </w:r>
     </w:p>
     <w:p>
@@ -245,30 +628,11 @@
         </w:numPr>
       </w:pPr>
       <w:r>
-        <w:t>их преодоления.</w:t>
-      </w:r>
-      <w:r>
-        <w:br/>
-        <w:t>Подготовить детальный анализ каждого временного ряда и отразить это в диссертации. В том числе для статистических моделей нужно п</w:t>
-      </w:r>
-      <w:r>
-        <w:t>роверить каждый лаг на значимость, посчитать все статистики, выбрать оптимальную комбинацию.</w:t>
-      </w:r>
-    </w:p>
-    <w:p>
-      <w:pPr>
-        <w:pStyle w:val="ListParagraph"/>
-        <w:numPr>
-          <w:ilvl w:val="0"/>
-          <w:numId w:val="1"/>
-        </w:numPr>
-      </w:pPr>
-      <w:r>
+        <w:rPr>
+          <w:b/>
+          <w:bCs/>
+        </w:rPr>
         <w:t>Отметки научного руководителя</w:t>
-      </w:r>
-      <w:r>
-        <w:br/>
-        <w:t>???</w:t>
       </w:r>
     </w:p>
     <w:p>
@@ -342,6 +706,108 @@
 </w:document>
 </file>
 
+<file path=word/comments.xml><?xml version="1.0" encoding="utf-8"?>
+<w:comments xmlns:wpc="http://schemas.microsoft.com/office/word/2010/wordprocessingCanvas" xmlns:cx="http://schemas.microsoft.com/office/drawing/2014/chartex" xmlns:cx1="http://schemas.microsoft.com/office/drawing/2015/9/8/chartex" xmlns:cx2="http://schemas.microsoft.com/office/drawing/2015/10/21/chartex" xmlns:cx3="http://schemas.microsoft.com/office/drawing/2016/5/9/chartex" xmlns:cx4="http://schemas.microsoft.com/office/drawing/2016/5/10/chartex" xmlns:cx5="http://schemas.microsoft.com/office/drawing/2016/5/11/chartex" xmlns:cx6="http://schemas.microsoft.com/office/drawing/2016/5/12/chartex" xmlns:cx7="http://schemas.microsoft.com/office/drawing/2016/5/13/chartex" xmlns:cx8="http://schemas.microsoft.com/office/drawing/2016/5/14/chartex" xmlns:mc="http://schemas.openxmlformats.org/markup-compatibility/2006" xmlns:aink="http://schemas.microsoft.com/office/drawing/2016/ink" xmlns:am3d="http://schemas.microsoft.com/office/drawing/2017/model3d" xmlns:o="urn:schemas-microsoft-com:office:office" xmlns:r="http://schemas.openxmlformats.org/officeDocument/2006/relationships" xmlns:m="http://schemas.openxmlformats.org/officeDocument/2006/math" xmlns:v="urn:schemas-microsoft-com:vml" xmlns:wp14="http://schemas.microsoft.com/office/word/2010/wordprocessingDrawing" xmlns:wp="http://schemas.openxmlformats.org/drawingml/2006/wordprocessingDrawing" xmlns:w10="urn:schemas-microsoft-com:office:word" xmlns:w="http://schemas.openxmlformats.org/wordprocessingml/2006/main" xmlns:w14="http://schemas.microsoft.com/office/word/2010/wordml" xmlns:w15="http://schemas.microsoft.com/office/word/2012/wordml" xmlns:w16cex="http://schemas.microsoft.com/office/word/2018/wordml/cex" xmlns:w16cid="http://schemas.microsoft.com/office/word/2016/wordml/cid" xmlns:w16="http://schemas.microsoft.com/office/word/2018/wordml" xmlns:w16sdtdh="http://schemas.microsoft.com/office/word/2020/wordml/sdtdatahash" xmlns:w16se="http://schemas.microsoft.com/office/word/2015/wordml/symex" xmlns:wpg="http://schemas.microsoft.com/office/word/2010/wordprocessingGroup" xmlns:wpi="http://schemas.microsoft.com/office/word/2010/wordprocessingInk" xmlns:wne="http://schemas.microsoft.com/office/word/2006/wordml" xmlns:wps="http://schemas.microsoft.com/office/word/2010/wordprocessingShape" mc:Ignorable="w14 w15 w16se w16cid w16 w16cex w16sdtdh wp14">
+  <w:comment w:id="2" w:author="Евгений Павлов" w:date="2023-12-24T13:36:00Z" w:initials="ЕП">
+    <w:p>
+      <w:pPr>
+        <w:pStyle w:val="CommentText"/>
+      </w:pPr>
+      <w:r>
+        <w:rPr>
+          <w:rStyle w:val="CommentReference"/>
+        </w:rPr>
+        <w:annotationRef/>
+      </w:r>
+      <w:r>
+        <w:t>Возможно стоит заменить пробелы на умную табуляцию, но не критично.</w:t>
+      </w:r>
+    </w:p>
+  </w:comment>
+  <w:comment w:id="4" w:author="Евгений Павлов" w:date="2023-12-24T13:35:00Z" w:initials="ЕП">
+    <w:p>
+      <w:pPr>
+        <w:pStyle w:val="CommentText"/>
+      </w:pPr>
+      <w:r>
+        <w:rPr>
+          <w:rStyle w:val="CommentReference"/>
+        </w:rPr>
+        <w:annotationRef/>
+      </w:r>
+      <w:r>
+        <w:rPr>
+          <w:rStyle w:val="CommentReference"/>
+        </w:rPr>
+        <w:t>Изначально весь текст имел шрифт калибри и размер 11. Так давайте придерживаться</w:t>
+      </w:r>
+      <w:r>
+        <w:t xml:space="preserve"> заданным условиям!</w:t>
+      </w:r>
+    </w:p>
+  </w:comment>
+  <w:comment w:id="5" w:author="Евгений Павлов" w:date="2023-12-24T13:32:00Z" w:initials="ЕП">
+    <w:p>
+      <w:pPr>
+        <w:pStyle w:val="CommentText"/>
+      </w:pPr>
+      <w:r>
+        <w:rPr>
+          <w:rStyle w:val="CommentReference"/>
+        </w:rPr>
+        <w:annotationRef/>
+      </w:r>
+      <w:r>
+        <w:t>Результат не совпадает с реальным необходимым результатом. В реальности мы проводим исследование на применимость нейронных сетей для финансовых рядов с разной частотной характеристикой и нужно понять применимы ли они к разным частотам или же избыточное количество данных привносит некорректность в итоговый результат.</w:t>
+      </w:r>
+    </w:p>
+  </w:comment>
+  <w:comment w:id="6" w:author="Евгений Павлов" w:date="2023-12-24T13:32:00Z" w:initials="ЕП">
+    <w:p>
+      <w:pPr>
+        <w:pStyle w:val="CommentText"/>
+      </w:pPr>
+      <w:r>
+        <w:rPr>
+          <w:rStyle w:val="CommentReference"/>
+        </w:rPr>
+        <w:annotationRef/>
+      </w:r>
+      <w:r>
+        <w:t>Объеденить с частью выше</w:t>
+      </w:r>
+    </w:p>
+  </w:comment>
+</w:comments>
+</file>
+
+<file path=word/commentsExtended.xml><?xml version="1.0" encoding="utf-8"?>
+<w15:commentsEx xmlns:wpc="http://schemas.microsoft.com/office/word/2010/wordprocessingCanvas" xmlns:cx="http://schemas.microsoft.com/office/drawing/2014/chartex" xmlns:cx1="http://schemas.microsoft.com/office/drawing/2015/9/8/chartex" xmlns:cx2="http://schemas.microsoft.com/office/drawing/2015/10/21/chartex" xmlns:cx3="http://schemas.microsoft.com/office/drawing/2016/5/9/chartex" xmlns:cx4="http://schemas.microsoft.com/office/drawing/2016/5/10/chartex" xmlns:cx5="http://schemas.microsoft.com/office/drawing/2016/5/11/chartex" xmlns:cx6="http://schemas.microsoft.com/office/drawing/2016/5/12/chartex" xmlns:cx7="http://schemas.microsoft.com/office/drawing/2016/5/13/chartex" xmlns:cx8="http://schemas.microsoft.com/office/drawing/2016/5/14/chartex" xmlns:mc="http://schemas.openxmlformats.org/markup-compatibility/2006" xmlns:aink="http://schemas.microsoft.com/office/drawing/2016/ink" xmlns:am3d="http://schemas.microsoft.com/office/drawing/2017/model3d" xmlns:o="urn:schemas-microsoft-com:office:office" xmlns:r="http://schemas.openxmlformats.org/officeDocument/2006/relationships" xmlns:m="http://schemas.openxmlformats.org/officeDocument/2006/math" xmlns:v="urn:schemas-microsoft-com:vml" xmlns:wp14="http://schemas.microsoft.com/office/word/2010/wordprocessingDrawing" xmlns:wp="http://schemas.openxmlformats.org/drawingml/2006/wordprocessingDrawing" xmlns:w10="urn:schemas-microsoft-com:office:word" xmlns:w="http://schemas.openxmlformats.org/wordprocessingml/2006/main" xmlns:w14="http://schemas.microsoft.com/office/word/2010/wordml" xmlns:w15="http://schemas.microsoft.com/office/word/2012/wordml" xmlns:w16cex="http://schemas.microsoft.com/office/word/2018/wordml/cex" xmlns:w16cid="http://schemas.microsoft.com/office/word/2016/wordml/cid" xmlns:w16="http://schemas.microsoft.com/office/word/2018/wordml" xmlns:w16sdtdh="http://schemas.microsoft.com/office/word/2020/wordml/sdtdatahash" xmlns:w16se="http://schemas.microsoft.com/office/word/2015/wordml/symex" xmlns:wpg="http://schemas.microsoft.com/office/word/2010/wordprocessingGroup" xmlns:wpi="http://schemas.microsoft.com/office/word/2010/wordprocessingInk" xmlns:wne="http://schemas.microsoft.com/office/word/2006/wordml" xmlns:wps="http://schemas.microsoft.com/office/word/2010/wordprocessingShape" mc:Ignorable="w14 w15 w16se w16cid w16 w16cex w16sdtdh wp14">
+  <w15:commentEx w15:paraId="013A2309" w15:done="0"/>
+  <w15:commentEx w15:paraId="0787D5A0" w15:done="0"/>
+  <w15:commentEx w15:paraId="3AB61B22" w15:done="0"/>
+  <w15:commentEx w15:paraId="32891026" w15:done="0"/>
+</w15:commentsEx>
+</file>
+
+<file path=word/commentsExtensible.xml><?xml version="1.0" encoding="utf-8"?>
+<w16cex:commentsExtensible xmlns:wpc="http://schemas.microsoft.com/office/word/2010/wordprocessingCanvas" xmlns:cx="http://schemas.microsoft.com/office/drawing/2014/chartex" xmlns:cx1="http://schemas.microsoft.com/office/drawing/2015/9/8/chartex" xmlns:cx2="http://schemas.microsoft.com/office/drawing/2015/10/21/chartex" xmlns:cx3="http://schemas.microsoft.com/office/drawing/2016/5/9/chartex" xmlns:cx4="http://schemas.microsoft.com/office/drawing/2016/5/10/chartex" xmlns:cx5="http://schemas.microsoft.com/office/drawing/2016/5/11/chartex" xmlns:cx6="http://schemas.microsoft.com/office/drawing/2016/5/12/chartex" xmlns:cx7="http://schemas.microsoft.com/office/drawing/2016/5/13/chartex" xmlns:cx8="http://schemas.microsoft.com/office/drawing/2016/5/14/chartex" xmlns:mc="http://schemas.openxmlformats.org/markup-compatibility/2006" xmlns:aink="http://schemas.microsoft.com/office/drawing/2016/ink" xmlns:am3d="http://schemas.microsoft.com/office/drawing/2017/model3d" xmlns:o="urn:schemas-microsoft-com:office:office" xmlns:r="http://schemas.openxmlformats.org/officeDocument/2006/relationships" xmlns:m="http://schemas.openxmlformats.org/officeDocument/2006/math" xmlns:v="urn:schemas-microsoft-com:vml" xmlns:wp14="http://schemas.microsoft.com/office/word/2010/wordprocessingDrawing" xmlns:wp="http://schemas.openxmlformats.org/drawingml/2006/wordprocessingDrawing" xmlns:w10="urn:schemas-microsoft-com:office:word" xmlns:w="http://schemas.openxmlformats.org/wordprocessingml/2006/main" xmlns:w14="http://schemas.microsoft.com/office/word/2010/wordml" xmlns:w15="http://schemas.microsoft.com/office/word/2012/wordml" xmlns:w16cex="http://schemas.microsoft.com/office/word/2018/wordml/cex" xmlns:w16cid="http://schemas.microsoft.com/office/word/2016/wordml/cid" xmlns:w16="http://schemas.microsoft.com/office/word/2018/wordml" xmlns:w16sdtdh="http://schemas.microsoft.com/office/word/2020/wordml/sdtdatahash" xmlns:w16se="http://schemas.microsoft.com/office/word/2015/wordml/symex" xmlns:wpg="http://schemas.microsoft.com/office/word/2010/wordprocessingGroup" xmlns:wpi="http://schemas.microsoft.com/office/word/2010/wordprocessingInk" xmlns:wne="http://schemas.microsoft.com/office/word/2006/wordml" xmlns:wps="http://schemas.microsoft.com/office/word/2010/wordprocessingShape" mc:Ignorable="w14 w15 w16se w16cid w16 w16cex w16sdtdh wp14">
+  <w16cex:commentExtensible w16cex:durableId="2932B25A" w16cex:dateUtc="2023-12-24T06:36:00Z"/>
+  <w16cex:commentExtensible w16cex:durableId="2932B21C" w16cex:dateUtc="2023-12-24T06:35:00Z"/>
+  <w16cex:commentExtensible w16cex:durableId="2932B17A" w16cex:dateUtc="2023-12-24T06:32:00Z"/>
+  <w16cex:commentExtensible w16cex:durableId="2932B169" w16cex:dateUtc="2023-12-24T06:32:00Z"/>
+</w16cex:commentsExtensible>
+</file>
+
+<file path=word/commentsIds.xml><?xml version="1.0" encoding="utf-8"?>
+<w16cid:commentsIds xmlns:wpc="http://schemas.microsoft.com/office/word/2010/wordprocessingCanvas" xmlns:cx="http://schemas.microsoft.com/office/drawing/2014/chartex" xmlns:cx1="http://schemas.microsoft.com/office/drawing/2015/9/8/chartex" xmlns:cx2="http://schemas.microsoft.com/office/drawing/2015/10/21/chartex" xmlns:cx3="http://schemas.microsoft.com/office/drawing/2016/5/9/chartex" xmlns:cx4="http://schemas.microsoft.com/office/drawing/2016/5/10/chartex" xmlns:cx5="http://schemas.microsoft.com/office/drawing/2016/5/11/chartex" xmlns:cx6="http://schemas.microsoft.com/office/drawing/2016/5/12/chartex" xmlns:cx7="http://schemas.microsoft.com/office/drawing/2016/5/13/chartex" xmlns:cx8="http://schemas.microsoft.com/office/drawing/2016/5/14/chartex" xmlns:mc="http://schemas.openxmlformats.org/markup-compatibility/2006" xmlns:aink="http://schemas.microsoft.com/office/drawing/2016/ink" xmlns:am3d="http://schemas.microsoft.com/office/drawing/2017/model3d" xmlns:o="urn:schemas-microsoft-com:office:office" xmlns:r="http://schemas.openxmlformats.org/officeDocument/2006/relationships" xmlns:m="http://schemas.openxmlformats.org/officeDocument/2006/math" xmlns:v="urn:schemas-microsoft-com:vml" xmlns:wp14="http://schemas.microsoft.com/office/word/2010/wordprocessingDrawing" xmlns:wp="http://schemas.openxmlformats.org/drawingml/2006/wordprocessingDrawing" xmlns:w10="urn:schemas-microsoft-com:office:word" xmlns:w="http://schemas.openxmlformats.org/wordprocessingml/2006/main" xmlns:w14="http://schemas.microsoft.com/office/word/2010/wordml" xmlns:w15="http://schemas.microsoft.com/office/word/2012/wordml" xmlns:w16cex="http://schemas.microsoft.com/office/word/2018/wordml/cex" xmlns:w16cid="http://schemas.microsoft.com/office/word/2016/wordml/cid" xmlns:w16="http://schemas.microsoft.com/office/word/2018/wordml" xmlns:w16sdtdh="http://schemas.microsoft.com/office/word/2020/wordml/sdtdatahash" xmlns:w16se="http://schemas.microsoft.com/office/word/2015/wordml/symex" xmlns:wpg="http://schemas.microsoft.com/office/word/2010/wordprocessingGroup" xmlns:wpi="http://schemas.microsoft.com/office/word/2010/wordprocessingInk" xmlns:wne="http://schemas.microsoft.com/office/word/2006/wordml" xmlns:wps="http://schemas.microsoft.com/office/word/2010/wordprocessingShape" mc:Ignorable="w14 w15 w16se w16cid w16 w16cex w16sdtdh wp14">
+  <w16cid:commentId w16cid:paraId="013A2309" w16cid:durableId="2932B25A"/>
+  <w16cid:commentId w16cid:paraId="0787D5A0" w16cid:durableId="2932B21C"/>
+  <w16cid:commentId w16cid:paraId="3AB61B22" w16cid:durableId="2932B17A"/>
+  <w16cid:commentId w16cid:paraId="32891026" w16cid:durableId="2932B169"/>
+</w16cid:commentsIds>
+</file>
+
 <file path=word/numbering.xml><?xml version="1.0" encoding="utf-8"?>
 <w:numbering xmlns:wpc="http://schemas.microsoft.com/office/word/2010/wordprocessingCanvas" xmlns:cx="http://schemas.microsoft.com/office/drawing/2014/chartex" xmlns:cx1="http://schemas.microsoft.com/office/drawing/2015/9/8/chartex" xmlns:cx2="http://schemas.microsoft.com/office/drawing/2015/10/21/chartex" xmlns:cx3="http://schemas.microsoft.com/office/drawing/2016/5/9/chartex" xmlns:cx4="http://schemas.microsoft.com/office/drawing/2016/5/10/chartex" xmlns:cx5="http://schemas.microsoft.com/office/drawing/2016/5/11/chartex" xmlns:cx6="http://schemas.microsoft.com/office/drawing/2016/5/12/chartex" xmlns:cx7="http://schemas.microsoft.com/office/drawing/2016/5/13/chartex" xmlns:cx8="http://schemas.microsoft.com/office/drawing/2016/5/14/chartex" xmlns:mc="http://schemas.openxmlformats.org/markup-compatibility/2006" xmlns:aink="http://schemas.microsoft.com/office/drawing/2016/ink" xmlns:am3d="http://schemas.microsoft.com/office/drawing/2017/model3d" xmlns:o="urn:schemas-microsoft-com:office:office" xmlns:r="http://schemas.openxmlformats.org/officeDocument/2006/relationships" xmlns:m="http://schemas.openxmlformats.org/officeDocument/2006/math" xmlns:v="urn:schemas-microsoft-com:vml" xmlns:wp14="http://schemas.microsoft.com/office/word/2010/wordprocessingDrawing" xmlns:wp="http://schemas.openxmlformats.org/drawingml/2006/wordprocessingDrawing" xmlns:w10="urn:schemas-microsoft-com:office:word" xmlns:w="http://schemas.openxmlformats.org/wordprocessingml/2006/main" xmlns:w14="http://schemas.microsoft.com/office/word/2010/wordml" xmlns:w15="http://schemas.microsoft.com/office/word/2012/wordml" xmlns:w16cex="http://schemas.microsoft.com/office/word/2018/wordml/cex" xmlns:w16cid="http://schemas.microsoft.com/office/word/2016/wordml/cid" xmlns:w16="http://schemas.microsoft.com/office/word/2018/wordml" xmlns:w16sdtdh="http://schemas.microsoft.com/office/word/2020/wordml/sdtdatahash" xmlns:w16se="http://schemas.microsoft.com/office/word/2015/wordml/symex" xmlns:wpg="http://schemas.microsoft.com/office/word/2010/wordprocessingGroup" xmlns:wpi="http://schemas.microsoft.com/office/word/2010/wordprocessingInk" xmlns:wne="http://schemas.microsoft.com/office/word/2006/wordml" xmlns:wps="http://schemas.microsoft.com/office/word/2010/wordprocessingShape" mc:Ignorable="w14 w15 w16se w16cid w16 w16cex w16sdtdh wp14">
   <w:abstractNum w:abstractNumId="0" w15:restartNumberingAfterBreak="0">
@@ -522,13 +988,113 @@
       </w:pPr>
     </w:lvl>
   </w:abstractNum>
+  <w:abstractNum w:abstractNumId="2" w15:restartNumberingAfterBreak="0">
+    <w:nsid w:val="274D62E1"/>
+    <w:multiLevelType w:val="hybridMultilevel"/>
+    <w:tmpl w:val="90B295A4"/>
+    <w:lvl w:ilvl="0" w:tplc="725EE166">
+      <w:start w:val="1"/>
+      <w:numFmt w:val="decimal"/>
+      <w:lvlText w:val="%1."/>
+      <w:lvlJc w:val="left"/>
+      <w:pPr>
+        <w:ind w:left="1080" w:hanging="360"/>
+      </w:pPr>
+      <w:rPr>
+        <w:rFonts w:hint="default"/>
+      </w:rPr>
+    </w:lvl>
+    <w:lvl w:ilvl="1" w:tplc="04190019">
+      <w:start w:val="1"/>
+      <w:numFmt w:val="lowerLetter"/>
+      <w:lvlText w:val="%2."/>
+      <w:lvlJc w:val="left"/>
+      <w:pPr>
+        <w:ind w:left="1800" w:hanging="360"/>
+      </w:pPr>
+    </w:lvl>
+    <w:lvl w:ilvl="2" w:tplc="0419001B" w:tentative="1">
+      <w:start w:val="1"/>
+      <w:numFmt w:val="lowerRoman"/>
+      <w:lvlText w:val="%3."/>
+      <w:lvlJc w:val="right"/>
+      <w:pPr>
+        <w:ind w:left="2520" w:hanging="180"/>
+      </w:pPr>
+    </w:lvl>
+    <w:lvl w:ilvl="3" w:tplc="0419000F" w:tentative="1">
+      <w:start w:val="1"/>
+      <w:numFmt w:val="decimal"/>
+      <w:lvlText w:val="%4."/>
+      <w:lvlJc w:val="left"/>
+      <w:pPr>
+        <w:ind w:left="3240" w:hanging="360"/>
+      </w:pPr>
+    </w:lvl>
+    <w:lvl w:ilvl="4" w:tplc="04190019" w:tentative="1">
+      <w:start w:val="1"/>
+      <w:numFmt w:val="lowerLetter"/>
+      <w:lvlText w:val="%5."/>
+      <w:lvlJc w:val="left"/>
+      <w:pPr>
+        <w:ind w:left="3960" w:hanging="360"/>
+      </w:pPr>
+    </w:lvl>
+    <w:lvl w:ilvl="5" w:tplc="0419001B" w:tentative="1">
+      <w:start w:val="1"/>
+      <w:numFmt w:val="lowerRoman"/>
+      <w:lvlText w:val="%6."/>
+      <w:lvlJc w:val="right"/>
+      <w:pPr>
+        <w:ind w:left="4680" w:hanging="180"/>
+      </w:pPr>
+    </w:lvl>
+    <w:lvl w:ilvl="6" w:tplc="0419000F" w:tentative="1">
+      <w:start w:val="1"/>
+      <w:numFmt w:val="decimal"/>
+      <w:lvlText w:val="%7."/>
+      <w:lvlJc w:val="left"/>
+      <w:pPr>
+        <w:ind w:left="5400" w:hanging="360"/>
+      </w:pPr>
+    </w:lvl>
+    <w:lvl w:ilvl="7" w:tplc="04190019" w:tentative="1">
+      <w:start w:val="1"/>
+      <w:numFmt w:val="lowerLetter"/>
+      <w:lvlText w:val="%8."/>
+      <w:lvlJc w:val="left"/>
+      <w:pPr>
+        <w:ind w:left="6120" w:hanging="360"/>
+      </w:pPr>
+    </w:lvl>
+    <w:lvl w:ilvl="8" w:tplc="0419001B" w:tentative="1">
+      <w:start w:val="1"/>
+      <w:numFmt w:val="lowerRoman"/>
+      <w:lvlText w:val="%9."/>
+      <w:lvlJc w:val="right"/>
+      <w:pPr>
+        <w:ind w:left="6840" w:hanging="180"/>
+      </w:pPr>
+    </w:lvl>
+  </w:abstractNum>
   <w:num w:numId="1">
     <w:abstractNumId w:val="1"/>
   </w:num>
   <w:num w:numId="2">
     <w:abstractNumId w:val="0"/>
   </w:num>
+  <w:num w:numId="3">
+    <w:abstractNumId w:val="2"/>
+  </w:num>
 </w:numbering>
+</file>
+
+<file path=word/people.xml><?xml version="1.0" encoding="utf-8"?>
+<w15:people xmlns:wpc="http://schemas.microsoft.com/office/word/2010/wordprocessingCanvas" xmlns:cx="http://schemas.microsoft.com/office/drawing/2014/chartex" xmlns:cx1="http://schemas.microsoft.com/office/drawing/2015/9/8/chartex" xmlns:cx2="http://schemas.microsoft.com/office/drawing/2015/10/21/chartex" xmlns:cx3="http://schemas.microsoft.com/office/drawing/2016/5/9/chartex" xmlns:cx4="http://schemas.microsoft.com/office/drawing/2016/5/10/chartex" xmlns:cx5="http://schemas.microsoft.com/office/drawing/2016/5/11/chartex" xmlns:cx6="http://schemas.microsoft.com/office/drawing/2016/5/12/chartex" xmlns:cx7="http://schemas.microsoft.com/office/drawing/2016/5/13/chartex" xmlns:cx8="http://schemas.microsoft.com/office/drawing/2016/5/14/chartex" xmlns:mc="http://schemas.openxmlformats.org/markup-compatibility/2006" xmlns:aink="http://schemas.microsoft.com/office/drawing/2016/ink" xmlns:am3d="http://schemas.microsoft.com/office/drawing/2017/model3d" xmlns:o="urn:schemas-microsoft-com:office:office" xmlns:r="http://schemas.openxmlformats.org/officeDocument/2006/relationships" xmlns:m="http://schemas.openxmlformats.org/officeDocument/2006/math" xmlns:v="urn:schemas-microsoft-com:vml" xmlns:wp14="http://schemas.microsoft.com/office/word/2010/wordprocessingDrawing" xmlns:wp="http://schemas.openxmlformats.org/drawingml/2006/wordprocessingDrawing" xmlns:w10="urn:schemas-microsoft-com:office:word" xmlns:w="http://schemas.openxmlformats.org/wordprocessingml/2006/main" xmlns:w14="http://schemas.microsoft.com/office/word/2010/wordml" xmlns:w15="http://schemas.microsoft.com/office/word/2012/wordml" xmlns:w16cex="http://schemas.microsoft.com/office/word/2018/wordml/cex" xmlns:w16cid="http://schemas.microsoft.com/office/word/2016/wordml/cid" xmlns:w16="http://schemas.microsoft.com/office/word/2018/wordml" xmlns:w16sdtdh="http://schemas.microsoft.com/office/word/2020/wordml/sdtdatahash" xmlns:w16se="http://schemas.microsoft.com/office/word/2015/wordml/symex" xmlns:wpg="http://schemas.microsoft.com/office/word/2010/wordprocessingGroup" xmlns:wpi="http://schemas.microsoft.com/office/word/2010/wordprocessingInk" xmlns:wne="http://schemas.microsoft.com/office/word/2006/wordml" xmlns:wps="http://schemas.microsoft.com/office/word/2010/wordprocessingShape" mc:Ignorable="w14 w15 w16se w16cid w16 w16cex w16sdtdh wp14">
+  <w15:person w15:author="Евгений Павлов">
+    <w15:presenceInfo w15:providerId="Windows Live" w15:userId="14b2b04725d7985a"/>
+  </w15:person>
+</w15:people>
 </file>
 
 <file path=word/styles.xml><?xml version="1.0" encoding="utf-8"?>
@@ -933,7 +1499,6 @@
   <w:style w:type="character" w:default="1" w:styleId="DefaultParagraphFont">
     <w:name w:val="Default Paragraph Font"/>
     <w:uiPriority w:val="1"/>
-    <w:semiHidden/>
     <w:unhideWhenUsed/>
   </w:style>
   <w:style w:type="table" w:default="1" w:styleId="TableNormal">
@@ -967,6 +1532,89 @@
       <w:ind w:left="720"/>
       <w:contextualSpacing/>
     </w:pPr>
+  </w:style>
+  <w:style w:type="paragraph" w:styleId="NormalWeb">
+    <w:name w:val="Normal (Web)"/>
+    <w:basedOn w:val="Normal"/>
+    <w:uiPriority w:val="99"/>
+    <w:unhideWhenUsed/>
+    <w:rsid w:val="00F77FD7"/>
+    <w:pPr>
+      <w:spacing w:before="100" w:beforeAutospacing="1" w:after="100" w:afterAutospacing="1" w:line="240" w:lineRule="auto"/>
+    </w:pPr>
+    <w:rPr>
+      <w:rFonts w:ascii="Times New Roman" w:eastAsia="Times New Roman" w:hAnsi="Times New Roman" w:cs="Times New Roman"/>
+      <w:sz w:val="24"/>
+      <w:szCs w:val="24"/>
+    </w:rPr>
+  </w:style>
+  <w:style w:type="character" w:styleId="CommentReference">
+    <w:name w:val="annotation reference"/>
+    <w:basedOn w:val="DefaultParagraphFont"/>
+    <w:uiPriority w:val="99"/>
+    <w:semiHidden/>
+    <w:unhideWhenUsed/>
+    <w:rsid w:val="00726E2B"/>
+    <w:rPr>
+      <w:sz w:val="16"/>
+      <w:szCs w:val="16"/>
+    </w:rPr>
+  </w:style>
+  <w:style w:type="paragraph" w:styleId="CommentText">
+    <w:name w:val="annotation text"/>
+    <w:basedOn w:val="Normal"/>
+    <w:link w:val="CommentTextChar"/>
+    <w:uiPriority w:val="99"/>
+    <w:semiHidden/>
+    <w:unhideWhenUsed/>
+    <w:rsid w:val="00726E2B"/>
+    <w:pPr>
+      <w:spacing w:line="240" w:lineRule="auto"/>
+    </w:pPr>
+    <w:rPr>
+      <w:sz w:val="20"/>
+      <w:szCs w:val="20"/>
+    </w:rPr>
+  </w:style>
+  <w:style w:type="character" w:customStyle="1" w:styleId="CommentTextChar">
+    <w:name w:val="Comment Text Char"/>
+    <w:basedOn w:val="DefaultParagraphFont"/>
+    <w:link w:val="CommentText"/>
+    <w:uiPriority w:val="99"/>
+    <w:semiHidden/>
+    <w:rsid w:val="00726E2B"/>
+    <w:rPr>
+      <w:sz w:val="20"/>
+      <w:szCs w:val="20"/>
+    </w:rPr>
+  </w:style>
+  <w:style w:type="paragraph" w:styleId="CommentSubject">
+    <w:name w:val="annotation subject"/>
+    <w:basedOn w:val="CommentText"/>
+    <w:next w:val="CommentText"/>
+    <w:link w:val="CommentSubjectChar"/>
+    <w:uiPriority w:val="99"/>
+    <w:semiHidden/>
+    <w:unhideWhenUsed/>
+    <w:rsid w:val="00726E2B"/>
+    <w:rPr>
+      <w:b/>
+      <w:bCs/>
+    </w:rPr>
+  </w:style>
+  <w:style w:type="character" w:customStyle="1" w:styleId="CommentSubjectChar">
+    <w:name w:val="Comment Subject Char"/>
+    <w:basedOn w:val="CommentTextChar"/>
+    <w:link w:val="CommentSubject"/>
+    <w:uiPriority w:val="99"/>
+    <w:semiHidden/>
+    <w:rsid w:val="00726E2B"/>
+    <w:rPr>
+      <w:b/>
+      <w:bCs/>
+      <w:sz w:val="20"/>
+      <w:szCs w:val="20"/>
+    </w:rPr>
   </w:style>
 </w:styles>
 </file>

</xml_diff>